<commit_message>
working on layout, why is proposal deleted?
</commit_message>
<xml_diff>
--- a/Final_Project_Documentation.docx
+++ b/Final_Project_Documentation.docx
@@ -39,20 +39,13 @@
     </w:p>
     <w:p>
       <w:r>
-        <w:t>May 4</w:t>
-      </w:r>
-      <w:r>
-        <w:t>, 2017</w:t>
-      </w:r>
-    </w:p>
-    <w:p>
-      <w:proofErr w:type="gramStart"/>
-      <w:r>
-        <w:t>Started the server class.</w:t>
-      </w:r>
-      <w:proofErr w:type="gramEnd"/>
-      <w:r>
-        <w:t xml:space="preserve"> </w:t>
+        <w:t>May 4, 2017</w:t>
+      </w:r>
+      <w:r>
+        <w:t xml:space="preserve">: </w:t>
+      </w:r>
+      <w:r>
+        <w:t xml:space="preserve">Started the server class. </w:t>
       </w:r>
       <w:proofErr w:type="gramStart"/>
       <w:r>
@@ -64,50 +57,115 @@
       <w:r>
         <w:t>May 12, 2017</w:t>
       </w:r>
+      <w:r>
+        <w:t xml:space="preserve">: </w:t>
+      </w:r>
+      <w:r>
+        <w:t xml:space="preserve">Finished both the server and client class. </w:t>
+      </w:r>
+      <w:proofErr w:type="gramStart"/>
+      <w:r>
+        <w:t>Currently unable to send message between two computers.</w:t>
+      </w:r>
+      <w:proofErr w:type="gramEnd"/>
+      <w:r>
+        <w:t xml:space="preserve"> Only works on a single computer.</w:t>
+      </w:r>
+      <w:r>
+        <w:t xml:space="preserve"> Tutorial had the textbox at the top of the </w:t>
+      </w:r>
+      <w:proofErr w:type="spellStart"/>
+      <w:r>
+        <w:t>JFrame</w:t>
+      </w:r>
+      <w:proofErr w:type="spellEnd"/>
+      <w:r>
+        <w:t xml:space="preserve">. </w:t>
+      </w:r>
+      <w:proofErr w:type="gramStart"/>
+      <w:r>
+        <w:t xml:space="preserve">Moved it to the bottom of the </w:t>
+      </w:r>
+      <w:proofErr w:type="spellStart"/>
+      <w:r>
+        <w:t>JFrame</w:t>
+      </w:r>
+      <w:proofErr w:type="spellEnd"/>
+      <w:r>
+        <w:t xml:space="preserve"> to emulate common message apps.</w:t>
+      </w:r>
+      <w:proofErr w:type="gramEnd"/>
+      <w:r>
+        <w:br/>
+      </w:r>
     </w:p>
     <w:p>
+      <w:r>
+        <w:t xml:space="preserve">May 16, 2017: Currently, both programs use </w:t>
+      </w:r>
+      <w:proofErr w:type="spellStart"/>
+      <w:r>
+        <w:t>jTextArea</w:t>
+      </w:r>
+      <w:proofErr w:type="spellEnd"/>
+      <w:r>
+        <w:t xml:space="preserve"> to display </w:t>
+      </w:r>
       <w:proofErr w:type="gramStart"/>
       <w:r>
-        <w:t>Finished both the server and client class.</w:t>
+        <w:t>messages, which works</w:t>
       </w:r>
       <w:proofErr w:type="gramEnd"/>
       <w:r>
-        <w:t xml:space="preserve"> </w:t>
-      </w:r>
-      <w:proofErr w:type="gramStart"/>
-      <w:r>
-        <w:t>Currently unable to send message between two computers.</w:t>
-      </w:r>
-      <w:proofErr w:type="gramEnd"/>
-      <w:r>
-        <w:t xml:space="preserve"> Only works on a single computer.</w:t>
-      </w:r>
-      <w:r>
-        <w:t xml:space="preserve"> Tutorial had the textbox at the top of the </w:t>
+        <w:t xml:space="preserve"> perfectly. However, </w:t>
       </w:r>
       <w:proofErr w:type="spellStart"/>
       <w:r>
-        <w:t>JFrame</w:t>
+        <w:t>jTextArea</w:t>
       </w:r>
       <w:proofErr w:type="spellEnd"/>
       <w:r>
-        <w:t xml:space="preserve">. </w:t>
-      </w:r>
-      <w:proofErr w:type="gramStart"/>
-      <w:r>
-        <w:t xml:space="preserve">Moved it to the bottom of the </w:t>
+        <w:t xml:space="preserve"> is unable to display images for </w:t>
       </w:r>
       <w:proofErr w:type="spellStart"/>
       <w:r>
-        <w:t>JFrame</w:t>
+        <w:t>emojis</w:t>
       </w:r>
       <w:proofErr w:type="spellEnd"/>
       <w:r>
-        <w:t xml:space="preserve"> to emulate common message apps.</w:t>
+        <w:t xml:space="preserve">. Now researching and learning about </w:t>
+      </w:r>
+      <w:proofErr w:type="spellStart"/>
+      <w:r>
+        <w:t>jFrame</w:t>
+      </w:r>
+      <w:proofErr w:type="spellEnd"/>
+      <w:r>
+        <w:t xml:space="preserve">, looking for ways to display image in </w:t>
+      </w:r>
+      <w:proofErr w:type="spellStart"/>
+      <w:r>
+        <w:t>jFrame</w:t>
+      </w:r>
+      <w:proofErr w:type="spellEnd"/>
+      <w:r>
+        <w:t xml:space="preserve">, use buttons, and format the </w:t>
+      </w:r>
+      <w:proofErr w:type="spellStart"/>
+      <w:r>
+        <w:t>jFrame</w:t>
+      </w:r>
+      <w:proofErr w:type="spellEnd"/>
+      <w:r>
+        <w:t>.</w:t>
+      </w:r>
+    </w:p>
+    <w:p>
+      <w:r>
+        <w:t>https://docs.oracle.com/javase/tutorial/uiswing/layout/gridbag.html</w:t>
       </w:r>
       <w:bookmarkStart w:id="0" w:name="_GoBack"/>
       <w:bookmarkEnd w:id="0"/>
-      <w:proofErr w:type="gramEnd"/>
     </w:p>
     <w:sectPr>
       <w:pgSz w:w="12240" w:h="15840"/>
@@ -403,6 +461,7 @@
   <w:style w:type="character" w:default="1" w:styleId="DefaultParagraphFont">
     <w:name w:val="Default Paragraph Font"/>
     <w:uiPriority w:val="1"/>
+    <w:semiHidden/>
     <w:unhideWhenUsed/>
   </w:style>
   <w:style w:type="table" w:default="1" w:styleId="TableNormal">
@@ -592,6 +651,7 @@
   <w:style w:type="character" w:default="1" w:styleId="DefaultParagraphFont">
     <w:name w:val="Default Paragraph Font"/>
     <w:uiPriority w:val="1"/>
+    <w:semiHidden/>
     <w:unhideWhenUsed/>
   </w:style>
   <w:style w:type="table" w:default="1" w:styleId="TableNormal">

</xml_diff>